<commit_message>
menu screen and assets
</commit_message>
<xml_diff>
--- a/documents/техническое задание.docx
+++ b/documents/техническое задание.docx
@@ -2,15 +2,1627 @@
 <file path=word/document.xml><?xml version="1.0" encoding="utf-8"?>
 <w:document xmlns:wpc="http://schemas.microsoft.com/office/word/2010/wordprocessingCanvas" xmlns:cx="http://schemas.microsoft.com/office/drawing/2014/chartex" xmlns:cx1="http://schemas.microsoft.com/office/drawing/2015/9/8/chartex" xmlns:cx2="http://schemas.microsoft.com/office/drawing/2015/10/21/chartex" xmlns:cx3="http://schemas.microsoft.com/office/drawing/2016/5/9/chartex" xmlns:cx4="http://schemas.microsoft.com/office/drawing/2016/5/10/chartex" xmlns:cx5="http://schemas.microsoft.com/office/drawing/2016/5/11/chartex" xmlns:cx6="http://schemas.microsoft.com/office/drawing/2016/5/12/chartex" xmlns:cx7="http://schemas.microsoft.com/office/drawing/2016/5/13/chartex" xmlns:cx8="http://schemas.microsoft.com/office/drawing/2016/5/14/chartex" xmlns:mc="http://schemas.openxmlformats.org/markup-compatibility/2006" xmlns:aink="http://schemas.microsoft.com/office/drawing/2016/ink" xmlns:am3d="http://schemas.microsoft.com/office/drawing/2017/model3d" xmlns:o="urn:schemas-microsoft-com:office:office" xmlns:r="http://schemas.openxmlformats.org/officeDocument/2006/relationships" xmlns:m="http://schemas.openxmlformats.org/officeDocument/2006/math" xmlns:v="urn:schemas-microsoft-com:vml" xmlns:wp14="http://schemas.microsoft.com/office/word/2010/wordprocessingDrawing" xmlns:wp="http://schemas.openxmlformats.org/drawingml/2006/wordprocessingDrawing" xmlns:w10="urn:schemas-microsoft-com:office:word" xmlns:w="http://schemas.openxmlformats.org/wordprocessingml/2006/main" xmlns:w14="http://schemas.microsoft.com/office/word/2010/wordml" xmlns:w15="http://schemas.microsoft.com/office/word/2012/wordml" xmlns:w16cex="http://schemas.microsoft.com/office/word/2018/wordml/cex" xmlns:w16cid="http://schemas.microsoft.com/office/word/2016/wordml/cid" xmlns:w16="http://schemas.microsoft.com/office/word/2018/wordml" xmlns:w16sdtdh="http://schemas.microsoft.com/office/word/2020/wordml/sdtdatahash" xmlns:w16se="http://schemas.microsoft.com/office/word/2015/wordml/symex" xmlns:wpg="http://schemas.microsoft.com/office/word/2010/wordprocessingGroup" xmlns:wpi="http://schemas.microsoft.com/office/word/2010/wordprocessingInk" xmlns:wne="http://schemas.microsoft.com/office/word/2006/wordml" xmlns:wps="http://schemas.microsoft.com/office/word/2010/wordprocessingShape" mc:Ignorable="w14 w15 w16se w16cid w16 w16cex w16sdtdh wp14">
   <w:body>
-    <w:p/>
+    <w:p>
+      <w:pPr>
+        <w:jc w:val="right"/>
+        <w:rPr>
+          <w:rFonts w:ascii="Times New Roman" w:hAnsi="Times New Roman" w:cs="Times New Roman"/>
+          <w:i/>
+          <w:iCs/>
+          <w:sz w:val="28"/>
+          <w:szCs w:val="28"/>
+        </w:rPr>
+      </w:pPr>
+      <w:r>
+        <w:rPr>
+          <w:rFonts w:ascii="Times New Roman" w:hAnsi="Times New Roman" w:cs="Times New Roman"/>
+          <w:i/>
+          <w:iCs/>
+          <w:sz w:val="28"/>
+          <w:szCs w:val="28"/>
+        </w:rPr>
+        <w:t>Седельников Данила</w:t>
+      </w:r>
+    </w:p>
+    <w:p>
+      <w:pPr>
+        <w:jc w:val="right"/>
+        <w:rPr>
+          <w:rStyle w:val="a4"/>
+          <w:rFonts w:ascii="Times New Roman" w:hAnsi="Times New Roman" w:cs="Times New Roman"/>
+          <w:i/>
+          <w:iCs/>
+          <w:sz w:val="28"/>
+          <w:szCs w:val="28"/>
+        </w:rPr>
+      </w:pPr>
+      <w:hyperlink r:id="rId5" w:history="1">
+        <w:r>
+          <w:rPr>
+            <w:rStyle w:val="a4"/>
+            <w:rFonts w:ascii="Times New Roman" w:hAnsi="Times New Roman" w:cs="Times New Roman"/>
+            <w:i/>
+            <w:iCs/>
+            <w:sz w:val="28"/>
+            <w:szCs w:val="28"/>
+            <w:lang w:val="en-US"/>
+          </w:rPr>
+          <w:t>t</w:t>
+        </w:r>
+        <w:r>
+          <w:rPr>
+            <w:rStyle w:val="a4"/>
+            <w:rFonts w:ascii="Times New Roman" w:hAnsi="Times New Roman" w:cs="Times New Roman"/>
+            <w:i/>
+            <w:iCs/>
+            <w:sz w:val="28"/>
+            <w:szCs w:val="28"/>
+          </w:rPr>
+          <w:t>.</w:t>
+        </w:r>
+        <w:r>
+          <w:rPr>
+            <w:rStyle w:val="a4"/>
+            <w:rFonts w:ascii="Times New Roman" w:hAnsi="Times New Roman" w:cs="Times New Roman"/>
+            <w:i/>
+            <w:iCs/>
+            <w:sz w:val="28"/>
+            <w:szCs w:val="28"/>
+            <w:lang w:val="en-US"/>
+          </w:rPr>
+          <w:t>me</w:t>
+        </w:r>
+        <w:r>
+          <w:rPr>
+            <w:rStyle w:val="a4"/>
+            <w:rFonts w:ascii="Times New Roman" w:hAnsi="Times New Roman" w:cs="Times New Roman"/>
+            <w:i/>
+            <w:iCs/>
+            <w:sz w:val="28"/>
+            <w:szCs w:val="28"/>
+          </w:rPr>
+          <w:t>/</w:t>
+        </w:r>
+        <w:r>
+          <w:rPr>
+            <w:rStyle w:val="a4"/>
+            <w:rFonts w:ascii="Times New Roman" w:hAnsi="Times New Roman" w:cs="Times New Roman"/>
+            <w:i/>
+            <w:iCs/>
+            <w:sz w:val="28"/>
+            <w:szCs w:val="28"/>
+            <w:lang w:val="en-US"/>
+          </w:rPr>
+          <w:t>forever</w:t>
+        </w:r>
+        <w:r>
+          <w:rPr>
+            <w:rStyle w:val="a4"/>
+            <w:rFonts w:ascii="Times New Roman" w:hAnsi="Times New Roman" w:cs="Times New Roman"/>
+            <w:i/>
+            <w:iCs/>
+            <w:sz w:val="28"/>
+            <w:szCs w:val="28"/>
+          </w:rPr>
+          <w:t>_</w:t>
+        </w:r>
+        <w:proofErr w:type="spellStart"/>
+        <w:r>
+          <w:rPr>
+            <w:rStyle w:val="a4"/>
+            <w:rFonts w:ascii="Times New Roman" w:hAnsi="Times New Roman" w:cs="Times New Roman"/>
+            <w:i/>
+            <w:iCs/>
+            <w:sz w:val="28"/>
+            <w:szCs w:val="28"/>
+            <w:lang w:val="en-US"/>
+          </w:rPr>
+          <w:t>molodoy</w:t>
+        </w:r>
+        <w:proofErr w:type="spellEnd"/>
+      </w:hyperlink>
+    </w:p>
+    <w:p>
+      <w:pPr>
+        <w:jc w:val="right"/>
+        <w:rPr>
+          <w:rFonts w:ascii="Times New Roman" w:hAnsi="Times New Roman" w:cs="Times New Roman"/>
+          <w:i/>
+          <w:iCs/>
+          <w:sz w:val="28"/>
+          <w:szCs w:val="28"/>
+          <w:lang w:val="en-US"/>
+        </w:rPr>
+      </w:pPr>
+      <w:hyperlink r:id="rId6" w:history="1">
+        <w:r>
+          <w:rPr>
+            <w:rStyle w:val="a4"/>
+            <w:rFonts w:ascii="Times New Roman" w:hAnsi="Times New Roman" w:cs="Times New Roman"/>
+            <w:i/>
+            <w:iCs/>
+            <w:sz w:val="28"/>
+            <w:szCs w:val="28"/>
+            <w:lang w:val="en-US"/>
+          </w:rPr>
+          <w:t>github.com/</w:t>
+        </w:r>
+        <w:proofErr w:type="spellStart"/>
+        <w:r>
+          <w:rPr>
+            <w:rStyle w:val="a4"/>
+            <w:rFonts w:ascii="Times New Roman" w:hAnsi="Times New Roman" w:cs="Times New Roman"/>
+            <w:i/>
+            <w:iCs/>
+            <w:sz w:val="28"/>
+            <w:szCs w:val="28"/>
+            <w:lang w:val="en-US"/>
+          </w:rPr>
+          <w:t>Tanax-Xt</w:t>
+        </w:r>
+        <w:proofErr w:type="spellEnd"/>
+        <w:r>
+          <w:rPr>
+            <w:rStyle w:val="a4"/>
+            <w:rFonts w:ascii="Times New Roman" w:hAnsi="Times New Roman" w:cs="Times New Roman"/>
+            <w:i/>
+            <w:iCs/>
+            <w:sz w:val="28"/>
+            <w:szCs w:val="28"/>
+            <w:lang w:val="en-US"/>
+          </w:rPr>
+          <w:t>/</w:t>
+        </w:r>
+        <w:proofErr w:type="spellStart"/>
+        <w:r>
+          <w:rPr>
+            <w:rStyle w:val="a4"/>
+            <w:rFonts w:ascii="Times New Roman" w:hAnsi="Times New Roman" w:cs="Times New Roman"/>
+            <w:i/>
+            <w:iCs/>
+            <w:sz w:val="28"/>
+            <w:szCs w:val="28"/>
+            <w:lang w:val="en-US"/>
+          </w:rPr>
+          <w:t>QuickThink_Desktop</w:t>
+        </w:r>
+        <w:proofErr w:type="spellEnd"/>
+      </w:hyperlink>
+    </w:p>
+    <w:p>
+      <w:pPr>
+        <w:jc w:val="center"/>
+        <w:rPr>
+          <w:rFonts w:ascii="Times New Roman" w:hAnsi="Times New Roman" w:cs="Times New Roman"/>
+          <w:b/>
+          <w:bCs/>
+          <w:sz w:val="28"/>
+          <w:szCs w:val="28"/>
+          <w:lang w:val="en-US"/>
+        </w:rPr>
+      </w:pPr>
+    </w:p>
+    <w:p>
+      <w:pPr>
+        <w:jc w:val="center"/>
+        <w:rPr>
+          <w:rFonts w:ascii="Times New Roman" w:hAnsi="Times New Roman" w:cs="Times New Roman"/>
+          <w:b/>
+          <w:bCs/>
+          <w:sz w:val="28"/>
+          <w:szCs w:val="28"/>
+        </w:rPr>
+      </w:pPr>
+      <w:r>
+        <w:rPr>
+          <w:rFonts w:ascii="Times New Roman" w:hAnsi="Times New Roman" w:cs="Times New Roman"/>
+          <w:b/>
+          <w:bCs/>
+          <w:sz w:val="28"/>
+          <w:szCs w:val="28"/>
+        </w:rPr>
+        <w:t xml:space="preserve">Техническое задание к проекту </w:t>
+      </w:r>
+      <w:bookmarkStart w:id="0" w:name="OLE_LINK2"/>
+      <w:r>
+        <w:rPr>
+          <w:rFonts w:ascii="Times New Roman" w:hAnsi="Times New Roman" w:cs="Times New Roman"/>
+          <w:b/>
+          <w:bCs/>
+          <w:sz w:val="28"/>
+          <w:szCs w:val="28"/>
+        </w:rPr>
+        <w:t>«</w:t>
+      </w:r>
+      <w:bookmarkStart w:id="1" w:name="OLE_LINK3"/>
+      <w:proofErr w:type="spellStart"/>
+      <w:r>
+        <w:rPr>
+          <w:rFonts w:ascii="Times New Roman" w:hAnsi="Times New Roman" w:cs="Times New Roman"/>
+          <w:b/>
+          <w:bCs/>
+          <w:sz w:val="28"/>
+          <w:szCs w:val="28"/>
+        </w:rPr>
+        <w:t>QuickThink</w:t>
+      </w:r>
+      <w:proofErr w:type="spellEnd"/>
+      <w:r>
+        <w:t xml:space="preserve"> </w:t>
+      </w:r>
+      <w:r>
+        <w:rPr>
+          <w:rFonts w:ascii="Times New Roman" w:hAnsi="Times New Roman" w:cs="Times New Roman"/>
+          <w:b/>
+          <w:bCs/>
+          <w:sz w:val="28"/>
+          <w:szCs w:val="28"/>
+          <w:lang w:val="en-US"/>
+        </w:rPr>
+        <w:t>D</w:t>
+      </w:r>
+      <w:r>
+        <w:rPr>
+          <w:rFonts w:ascii="Times New Roman" w:hAnsi="Times New Roman" w:cs="Times New Roman"/>
+          <w:b/>
+          <w:bCs/>
+          <w:sz w:val="28"/>
+          <w:szCs w:val="28"/>
+          <w:lang w:val="en-US"/>
+        </w:rPr>
+        <w:t>esktop</w:t>
+      </w:r>
+      <w:bookmarkEnd w:id="1"/>
+      <w:r>
+        <w:rPr>
+          <w:rFonts w:ascii="Times New Roman" w:hAnsi="Times New Roman" w:cs="Times New Roman"/>
+          <w:b/>
+          <w:bCs/>
+          <w:sz w:val="28"/>
+          <w:szCs w:val="28"/>
+        </w:rPr>
+        <w:t>»</w:t>
+      </w:r>
+      <w:bookmarkEnd w:id="0"/>
+    </w:p>
+    <w:p>
+      <w:pPr>
+        <w:jc w:val="center"/>
+        <w:rPr>
+          <w:rFonts w:ascii="Times New Roman" w:hAnsi="Times New Roman" w:cs="Times New Roman"/>
+          <w:b/>
+          <w:bCs/>
+          <w:sz w:val="28"/>
+          <w:szCs w:val="28"/>
+        </w:rPr>
+      </w:pPr>
+    </w:p>
+    <w:p>
+      <w:pPr>
+        <w:pStyle w:val="a3"/>
+        <w:numPr>
+          <w:ilvl w:val="0"/>
+          <w:numId w:val="1"/>
+        </w:numPr>
+        <w:jc w:val="center"/>
+        <w:rPr>
+          <w:rFonts w:ascii="Times New Roman" w:hAnsi="Times New Roman" w:cs="Times New Roman"/>
+          <w:sz w:val="28"/>
+          <w:szCs w:val="28"/>
+        </w:rPr>
+      </w:pPr>
+      <w:r>
+        <w:rPr>
+          <w:rFonts w:ascii="Times New Roman" w:hAnsi="Times New Roman" w:cs="Times New Roman"/>
+          <w:sz w:val="28"/>
+          <w:szCs w:val="28"/>
+        </w:rPr>
+        <w:t xml:space="preserve">Описание </w:t>
+      </w:r>
+      <w:r>
+        <w:rPr>
+          <w:rFonts w:ascii="Times New Roman" w:hAnsi="Times New Roman" w:cs="Times New Roman"/>
+          <w:sz w:val="28"/>
+          <w:szCs w:val="28"/>
+        </w:rPr>
+        <w:t xml:space="preserve">идеи </w:t>
+      </w:r>
+      <w:r>
+        <w:rPr>
+          <w:rFonts w:ascii="Times New Roman" w:hAnsi="Times New Roman" w:cs="Times New Roman"/>
+          <w:sz w:val="28"/>
+          <w:szCs w:val="28"/>
+        </w:rPr>
+        <w:t>проекта</w:t>
+      </w:r>
+    </w:p>
+    <w:p>
+      <w:pPr>
+        <w:jc w:val="both"/>
+        <w:rPr>
+          <w:rFonts w:ascii="Times New Roman" w:hAnsi="Times New Roman" w:cs="Times New Roman"/>
+          <w:sz w:val="28"/>
+          <w:szCs w:val="28"/>
+        </w:rPr>
+      </w:pPr>
+      <w:bookmarkStart w:id="2" w:name="OLE_LINK1"/>
+      <w:bookmarkStart w:id="3" w:name="OLE_LINK7"/>
+      <w:r>
+        <w:rPr>
+          <w:rFonts w:ascii="Times New Roman" w:hAnsi="Times New Roman" w:cs="Times New Roman"/>
+          <w:sz w:val="28"/>
+          <w:szCs w:val="28"/>
+        </w:rPr>
+        <w:t>Игра</w:t>
+      </w:r>
+      <w:r>
+        <w:rPr>
+          <w:rFonts w:ascii="Times New Roman" w:hAnsi="Times New Roman" w:cs="Times New Roman"/>
+          <w:sz w:val="28"/>
+          <w:szCs w:val="28"/>
+        </w:rPr>
+        <w:t xml:space="preserve"> </w:t>
+      </w:r>
+      <w:bookmarkStart w:id="4" w:name="OLE_LINK6"/>
+      <w:r>
+        <w:rPr>
+          <w:rFonts w:ascii="Times New Roman" w:hAnsi="Times New Roman" w:cs="Times New Roman"/>
+          <w:sz w:val="28"/>
+          <w:szCs w:val="28"/>
+        </w:rPr>
+        <w:t>«</w:t>
+      </w:r>
+      <w:proofErr w:type="spellStart"/>
+      <w:r>
+        <w:rPr>
+          <w:rFonts w:ascii="Times New Roman" w:hAnsi="Times New Roman" w:cs="Times New Roman"/>
+          <w:sz w:val="28"/>
+          <w:szCs w:val="28"/>
+        </w:rPr>
+        <w:t>QuickThink</w:t>
+      </w:r>
+      <w:proofErr w:type="spellEnd"/>
+      <w:r>
+        <w:rPr>
+          <w:rFonts w:ascii="Times New Roman" w:hAnsi="Times New Roman" w:cs="Times New Roman"/>
+          <w:sz w:val="28"/>
+          <w:szCs w:val="28"/>
+        </w:rPr>
+        <w:t xml:space="preserve"> </w:t>
+      </w:r>
+      <w:proofErr w:type="spellStart"/>
+      <w:r>
+        <w:rPr>
+          <w:rFonts w:ascii="Times New Roman" w:hAnsi="Times New Roman" w:cs="Times New Roman"/>
+          <w:sz w:val="28"/>
+          <w:szCs w:val="28"/>
+        </w:rPr>
+        <w:t>Desktop</w:t>
+      </w:r>
+      <w:proofErr w:type="spellEnd"/>
+      <w:r>
+        <w:rPr>
+          <w:rFonts w:ascii="Times New Roman" w:hAnsi="Times New Roman" w:cs="Times New Roman"/>
+          <w:sz w:val="28"/>
+          <w:szCs w:val="28"/>
+        </w:rPr>
+        <w:t>»</w:t>
+      </w:r>
+      <w:r>
+        <w:rPr>
+          <w:rFonts w:ascii="Times New Roman" w:hAnsi="Times New Roman" w:cs="Times New Roman"/>
+          <w:sz w:val="28"/>
+          <w:szCs w:val="28"/>
+        </w:rPr>
+        <w:t xml:space="preserve"> – это </w:t>
+      </w:r>
+      <w:bookmarkEnd w:id="2"/>
+      <w:bookmarkEnd w:id="4"/>
+      <w:r>
+        <w:rPr>
+          <w:rFonts w:ascii="Times New Roman" w:hAnsi="Times New Roman" w:cs="Times New Roman"/>
+          <w:sz w:val="28"/>
+          <w:szCs w:val="28"/>
+        </w:rPr>
+        <w:t>компьютерная игра с мини-играми для тренировки памяти и скорости реакции, нацеленная на детей дошкольного и младшего школьного возраста.</w:t>
+      </w:r>
+    </w:p>
+    <w:p>
+      <w:pPr>
+        <w:jc w:val="both"/>
+        <w:rPr>
+          <w:rFonts w:ascii="Times New Roman" w:hAnsi="Times New Roman" w:cs="Times New Roman"/>
+          <w:sz w:val="28"/>
+          <w:szCs w:val="28"/>
+        </w:rPr>
+      </w:pPr>
+      <w:r>
+        <w:rPr>
+          <w:rFonts w:ascii="Times New Roman" w:hAnsi="Times New Roman" w:cs="Times New Roman"/>
+          <w:sz w:val="28"/>
+          <w:szCs w:val="28"/>
+        </w:rPr>
+        <w:t>Список мини-игр:</w:t>
+      </w:r>
+    </w:p>
+    <w:p>
+      <w:pPr>
+        <w:pStyle w:val="a3"/>
+        <w:numPr>
+          <w:ilvl w:val="0"/>
+          <w:numId w:val="5"/>
+        </w:numPr>
+        <w:jc w:val="both"/>
+        <w:rPr>
+          <w:rFonts w:ascii="Times New Roman" w:hAnsi="Times New Roman" w:cs="Times New Roman"/>
+          <w:sz w:val="28"/>
+          <w:szCs w:val="28"/>
+        </w:rPr>
+      </w:pPr>
+      <w:r>
+        <w:rPr>
+          <w:rFonts w:ascii="Times New Roman" w:hAnsi="Times New Roman" w:cs="Times New Roman"/>
+          <w:sz w:val="28"/>
+          <w:szCs w:val="28"/>
+          <w:lang w:val="en-US"/>
+        </w:rPr>
+        <w:t>F</w:t>
+      </w:r>
+      <w:r>
+        <w:rPr>
+          <w:rFonts w:ascii="Times New Roman" w:hAnsi="Times New Roman" w:cs="Times New Roman"/>
+          <w:sz w:val="28"/>
+          <w:szCs w:val="28"/>
+          <w:lang w:val="en-US"/>
+        </w:rPr>
+        <w:t>ast</w:t>
+      </w:r>
+      <w:r>
+        <w:rPr>
+          <w:rFonts w:ascii="Times New Roman" w:hAnsi="Times New Roman" w:cs="Times New Roman"/>
+          <w:sz w:val="28"/>
+          <w:szCs w:val="28"/>
+        </w:rPr>
+        <w:t xml:space="preserve"> </w:t>
+      </w:r>
+      <w:r>
+        <w:rPr>
+          <w:rFonts w:ascii="Times New Roman" w:hAnsi="Times New Roman" w:cs="Times New Roman"/>
+          <w:sz w:val="28"/>
+          <w:szCs w:val="28"/>
+          <w:lang w:val="en-US"/>
+        </w:rPr>
+        <w:t>reaction</w:t>
+      </w:r>
+      <w:r>
+        <w:rPr>
+          <w:rFonts w:ascii="Times New Roman" w:hAnsi="Times New Roman" w:cs="Times New Roman"/>
+          <w:sz w:val="28"/>
+          <w:szCs w:val="28"/>
+        </w:rPr>
+        <w:t xml:space="preserve"> – </w:t>
+      </w:r>
+      <w:bookmarkStart w:id="5" w:name="OLE_LINK9"/>
+      <w:r>
+        <w:rPr>
+          <w:rFonts w:ascii="Times New Roman" w:hAnsi="Times New Roman" w:cs="Times New Roman"/>
+          <w:sz w:val="28"/>
+          <w:szCs w:val="28"/>
+        </w:rPr>
+        <w:t>игра</w:t>
+      </w:r>
+      <w:r>
+        <w:rPr>
+          <w:rFonts w:ascii="Times New Roman" w:hAnsi="Times New Roman" w:cs="Times New Roman"/>
+          <w:sz w:val="28"/>
+          <w:szCs w:val="28"/>
+        </w:rPr>
+        <w:t xml:space="preserve"> </w:t>
+      </w:r>
+      <w:r>
+        <w:rPr>
+          <w:rFonts w:ascii="Times New Roman" w:hAnsi="Times New Roman" w:cs="Times New Roman"/>
+          <w:sz w:val="28"/>
+          <w:szCs w:val="28"/>
+        </w:rPr>
+        <w:t>на</w:t>
+      </w:r>
+      <w:r>
+        <w:rPr>
+          <w:rFonts w:ascii="Times New Roman" w:hAnsi="Times New Roman" w:cs="Times New Roman"/>
+          <w:sz w:val="28"/>
+          <w:szCs w:val="28"/>
+        </w:rPr>
+        <w:t xml:space="preserve"> </w:t>
+      </w:r>
+      <w:r>
+        <w:rPr>
+          <w:rFonts w:ascii="Times New Roman" w:hAnsi="Times New Roman" w:cs="Times New Roman"/>
+          <w:sz w:val="28"/>
+          <w:szCs w:val="28"/>
+        </w:rPr>
+        <w:t>тренировку реакции, в которой игроку важно не дать упасть правильным предметам.</w:t>
+      </w:r>
+    </w:p>
+    <w:bookmarkEnd w:id="5"/>
+    <w:p>
+      <w:pPr>
+        <w:pStyle w:val="a3"/>
+        <w:numPr>
+          <w:ilvl w:val="0"/>
+          <w:numId w:val="5"/>
+        </w:numPr>
+        <w:jc w:val="both"/>
+        <w:rPr>
+          <w:rFonts w:ascii="Times New Roman" w:hAnsi="Times New Roman" w:cs="Times New Roman"/>
+          <w:sz w:val="28"/>
+          <w:szCs w:val="28"/>
+        </w:rPr>
+      </w:pPr>
+      <w:r>
+        <w:rPr>
+          <w:rFonts w:ascii="Times New Roman" w:hAnsi="Times New Roman" w:cs="Times New Roman"/>
+          <w:sz w:val="28"/>
+          <w:szCs w:val="28"/>
+          <w:lang w:val="en-US"/>
+        </w:rPr>
+        <w:t>Collect</w:t>
+      </w:r>
+      <w:r>
+        <w:rPr>
+          <w:rFonts w:ascii="Times New Roman" w:hAnsi="Times New Roman" w:cs="Times New Roman"/>
+          <w:sz w:val="28"/>
+          <w:szCs w:val="28"/>
+        </w:rPr>
+        <w:t xml:space="preserve"> </w:t>
+      </w:r>
+      <w:r>
+        <w:rPr>
+          <w:rFonts w:ascii="Times New Roman" w:hAnsi="Times New Roman" w:cs="Times New Roman"/>
+          <w:sz w:val="28"/>
+          <w:szCs w:val="28"/>
+          <w:lang w:val="en-US"/>
+        </w:rPr>
+        <w:t>order</w:t>
+      </w:r>
+      <w:r>
+        <w:rPr>
+          <w:rFonts w:ascii="Times New Roman" w:hAnsi="Times New Roman" w:cs="Times New Roman"/>
+          <w:sz w:val="28"/>
+          <w:szCs w:val="28"/>
+        </w:rPr>
+        <w:t xml:space="preserve"> – </w:t>
+      </w:r>
+      <w:r>
+        <w:rPr>
+          <w:rFonts w:ascii="Times New Roman" w:hAnsi="Times New Roman" w:cs="Times New Roman"/>
+          <w:sz w:val="28"/>
+          <w:szCs w:val="28"/>
+        </w:rPr>
+        <w:t>игра на тренировку памяти, в которой необходимо запомнить и повторить последовательность карточек.</w:t>
+      </w:r>
+    </w:p>
+    <w:p>
+      <w:pPr>
+        <w:pStyle w:val="a3"/>
+        <w:numPr>
+          <w:ilvl w:val="0"/>
+          <w:numId w:val="5"/>
+        </w:numPr>
+        <w:jc w:val="both"/>
+        <w:rPr>
+          <w:rFonts w:ascii="Times New Roman" w:hAnsi="Times New Roman" w:cs="Times New Roman"/>
+          <w:sz w:val="28"/>
+          <w:szCs w:val="28"/>
+        </w:rPr>
+      </w:pPr>
+      <w:r>
+        <w:rPr>
+          <w:rFonts w:ascii="Times New Roman" w:hAnsi="Times New Roman" w:cs="Times New Roman"/>
+          <w:sz w:val="28"/>
+          <w:szCs w:val="28"/>
+          <w:lang w:val="en-US"/>
+        </w:rPr>
+        <w:t>Choose</w:t>
+      </w:r>
+      <w:r>
+        <w:rPr>
+          <w:rFonts w:ascii="Times New Roman" w:hAnsi="Times New Roman" w:cs="Times New Roman"/>
+          <w:sz w:val="28"/>
+          <w:szCs w:val="28"/>
+        </w:rPr>
+        <w:t xml:space="preserve"> </w:t>
+      </w:r>
+      <w:r>
+        <w:rPr>
+          <w:rFonts w:ascii="Times New Roman" w:hAnsi="Times New Roman" w:cs="Times New Roman"/>
+          <w:sz w:val="28"/>
+          <w:szCs w:val="28"/>
+          <w:lang w:val="en-US"/>
+        </w:rPr>
+        <w:t>right</w:t>
+      </w:r>
+      <w:r>
+        <w:rPr>
+          <w:rFonts w:ascii="Times New Roman" w:hAnsi="Times New Roman" w:cs="Times New Roman"/>
+          <w:sz w:val="28"/>
+          <w:szCs w:val="28"/>
+        </w:rPr>
+        <w:t xml:space="preserve"> – </w:t>
+      </w:r>
+      <w:r>
+        <w:rPr>
+          <w:rFonts w:ascii="Times New Roman" w:hAnsi="Times New Roman" w:cs="Times New Roman"/>
+          <w:sz w:val="28"/>
+          <w:szCs w:val="28"/>
+        </w:rPr>
+        <w:t>игра</w:t>
+      </w:r>
+      <w:r>
+        <w:rPr>
+          <w:rFonts w:ascii="Times New Roman" w:hAnsi="Times New Roman" w:cs="Times New Roman"/>
+          <w:sz w:val="28"/>
+          <w:szCs w:val="28"/>
+        </w:rPr>
+        <w:t xml:space="preserve"> </w:t>
+      </w:r>
+      <w:r>
+        <w:rPr>
+          <w:rFonts w:ascii="Times New Roman" w:hAnsi="Times New Roman" w:cs="Times New Roman"/>
+          <w:sz w:val="28"/>
+          <w:szCs w:val="28"/>
+        </w:rPr>
+        <w:t>на</w:t>
+      </w:r>
+      <w:r>
+        <w:rPr>
+          <w:rFonts w:ascii="Times New Roman" w:hAnsi="Times New Roman" w:cs="Times New Roman"/>
+          <w:sz w:val="28"/>
+          <w:szCs w:val="28"/>
+        </w:rPr>
+        <w:t xml:space="preserve"> </w:t>
+      </w:r>
+      <w:r>
+        <w:rPr>
+          <w:rFonts w:ascii="Times New Roman" w:hAnsi="Times New Roman" w:cs="Times New Roman"/>
+          <w:sz w:val="28"/>
+          <w:szCs w:val="28"/>
+        </w:rPr>
+        <w:t xml:space="preserve">тренировку </w:t>
+      </w:r>
+      <w:r>
+        <w:rPr>
+          <w:rFonts w:ascii="Times New Roman" w:hAnsi="Times New Roman" w:cs="Times New Roman"/>
+          <w:sz w:val="28"/>
+          <w:szCs w:val="28"/>
+        </w:rPr>
+        <w:t xml:space="preserve">концентрации, в которой игроку важно подобрать «правильные» падающие предметы. </w:t>
+      </w:r>
+    </w:p>
+    <w:p>
+      <w:pPr>
+        <w:jc w:val="both"/>
+        <w:rPr>
+          <w:rFonts w:ascii="Times New Roman" w:hAnsi="Times New Roman" w:cs="Times New Roman"/>
+          <w:sz w:val="28"/>
+          <w:szCs w:val="28"/>
+        </w:rPr>
+      </w:pPr>
+    </w:p>
+    <w:bookmarkEnd w:id="3"/>
+    <w:p>
+      <w:pPr>
+        <w:pStyle w:val="a3"/>
+        <w:numPr>
+          <w:ilvl w:val="0"/>
+          <w:numId w:val="1"/>
+        </w:numPr>
+        <w:jc w:val="center"/>
+        <w:rPr>
+          <w:rFonts w:ascii="Times New Roman" w:hAnsi="Times New Roman" w:cs="Times New Roman"/>
+          <w:sz w:val="28"/>
+          <w:szCs w:val="28"/>
+        </w:rPr>
+      </w:pPr>
+      <w:r>
+        <w:rPr>
+          <w:rFonts w:ascii="Times New Roman" w:hAnsi="Times New Roman" w:cs="Times New Roman"/>
+          <w:sz w:val="28"/>
+          <w:szCs w:val="28"/>
+        </w:rPr>
+        <w:t>Стек технологий</w:t>
+      </w:r>
+    </w:p>
+    <w:p>
+      <w:pPr>
+        <w:jc w:val="both"/>
+        <w:rPr>
+          <w:rFonts w:ascii="Times New Roman" w:hAnsi="Times New Roman" w:cs="Times New Roman"/>
+          <w:sz w:val="28"/>
+          <w:szCs w:val="28"/>
+        </w:rPr>
+      </w:pPr>
+      <w:bookmarkStart w:id="6" w:name="OLE_LINK8"/>
+      <w:r>
+        <w:rPr>
+          <w:rFonts w:ascii="Times New Roman" w:hAnsi="Times New Roman" w:cs="Times New Roman"/>
+          <w:sz w:val="28"/>
+          <w:szCs w:val="28"/>
+        </w:rPr>
+        <w:t>Основной</w:t>
+      </w:r>
+      <w:r>
+        <w:rPr>
+          <w:rFonts w:ascii="Times New Roman" w:hAnsi="Times New Roman" w:cs="Times New Roman"/>
+          <w:sz w:val="28"/>
+          <w:szCs w:val="28"/>
+        </w:rPr>
+        <w:t xml:space="preserve"> модуль – </w:t>
+      </w:r>
+      <w:proofErr w:type="spellStart"/>
+      <w:r>
+        <w:rPr>
+          <w:rFonts w:ascii="Times New Roman" w:hAnsi="Times New Roman" w:cs="Times New Roman"/>
+          <w:i/>
+          <w:iCs/>
+          <w:sz w:val="28"/>
+          <w:szCs w:val="28"/>
+          <w:lang w:val="en-US"/>
+        </w:rPr>
+        <w:t>Py</w:t>
+      </w:r>
+      <w:r>
+        <w:rPr>
+          <w:rFonts w:ascii="Times New Roman" w:hAnsi="Times New Roman" w:cs="Times New Roman"/>
+          <w:i/>
+          <w:iCs/>
+          <w:sz w:val="28"/>
+          <w:szCs w:val="28"/>
+          <w:lang w:val="en-US"/>
+        </w:rPr>
+        <w:t>Game</w:t>
+      </w:r>
+      <w:proofErr w:type="spellEnd"/>
+    </w:p>
+    <w:p>
+      <w:pPr>
+        <w:jc w:val="both"/>
+        <w:rPr>
+          <w:rFonts w:ascii="Times New Roman" w:hAnsi="Times New Roman" w:cs="Times New Roman"/>
+          <w:sz w:val="28"/>
+          <w:szCs w:val="28"/>
+        </w:rPr>
+      </w:pPr>
+      <w:r>
+        <w:rPr>
+          <w:rFonts w:ascii="Times New Roman" w:hAnsi="Times New Roman" w:cs="Times New Roman"/>
+          <w:sz w:val="28"/>
+          <w:szCs w:val="28"/>
+        </w:rPr>
+        <w:t xml:space="preserve">СУБД – </w:t>
+      </w:r>
+      <w:r>
+        <w:rPr>
+          <w:rFonts w:ascii="Times New Roman" w:hAnsi="Times New Roman" w:cs="Times New Roman"/>
+          <w:i/>
+          <w:iCs/>
+          <w:sz w:val="28"/>
+          <w:szCs w:val="28"/>
+          <w:lang w:val="en-US"/>
+        </w:rPr>
+        <w:t>SQL</w:t>
+      </w:r>
+      <w:r>
+        <w:rPr>
+          <w:rFonts w:ascii="Times New Roman" w:hAnsi="Times New Roman" w:cs="Times New Roman"/>
+          <w:i/>
+          <w:iCs/>
+          <w:sz w:val="28"/>
+          <w:szCs w:val="28"/>
+          <w:lang w:val="en-US"/>
+        </w:rPr>
+        <w:t>ite</w:t>
+      </w:r>
+    </w:p>
+    <w:p>
+      <w:pPr>
+        <w:jc w:val="both"/>
+        <w:rPr>
+          <w:rFonts w:ascii="Times New Roman" w:hAnsi="Times New Roman" w:cs="Times New Roman"/>
+          <w:sz w:val="28"/>
+          <w:szCs w:val="28"/>
+        </w:rPr>
+      </w:pPr>
+      <w:r>
+        <w:rPr>
+          <w:rFonts w:ascii="Times New Roman" w:hAnsi="Times New Roman" w:cs="Times New Roman"/>
+          <w:sz w:val="28"/>
+          <w:szCs w:val="28"/>
+        </w:rPr>
+        <w:t xml:space="preserve">Система контроля версий – </w:t>
+      </w:r>
+      <w:r>
+        <w:rPr>
+          <w:rFonts w:ascii="Times New Roman" w:hAnsi="Times New Roman" w:cs="Times New Roman"/>
+          <w:i/>
+          <w:iCs/>
+          <w:sz w:val="28"/>
+          <w:szCs w:val="28"/>
+          <w:lang w:val="en-US"/>
+        </w:rPr>
+        <w:t>GitHub</w:t>
+      </w:r>
+    </w:p>
+    <w:p>
+      <w:pPr>
+        <w:jc w:val="both"/>
+        <w:rPr>
+          <w:rFonts w:ascii="Times New Roman" w:hAnsi="Times New Roman" w:cs="Times New Roman"/>
+          <w:strike/>
+          <w:sz w:val="28"/>
+          <w:szCs w:val="28"/>
+        </w:rPr>
+      </w:pPr>
+      <w:r>
+        <w:rPr>
+          <w:rFonts w:ascii="Times New Roman" w:hAnsi="Times New Roman" w:cs="Times New Roman"/>
+          <w:strike/>
+          <w:sz w:val="28"/>
+          <w:szCs w:val="28"/>
+        </w:rPr>
+        <w:t xml:space="preserve">Шифрование: </w:t>
+      </w:r>
+      <w:proofErr w:type="spellStart"/>
+      <w:r>
+        <w:rPr>
+          <w:rFonts w:ascii="Times New Roman" w:hAnsi="Times New Roman" w:cs="Times New Roman"/>
+          <w:i/>
+          <w:iCs/>
+          <w:strike/>
+          <w:sz w:val="28"/>
+          <w:szCs w:val="28"/>
+        </w:rPr>
+        <w:t>hashlib</w:t>
+      </w:r>
+      <w:proofErr w:type="spellEnd"/>
+    </w:p>
+    <w:p>
+      <w:pPr>
+        <w:jc w:val="both"/>
+        <w:rPr>
+          <w:rFonts w:ascii="Times New Roman" w:hAnsi="Times New Roman" w:cs="Times New Roman"/>
+          <w:strike/>
+          <w:sz w:val="28"/>
+          <w:szCs w:val="28"/>
+        </w:rPr>
+      </w:pPr>
+      <w:r>
+        <w:rPr>
+          <w:rFonts w:ascii="Times New Roman" w:hAnsi="Times New Roman" w:cs="Times New Roman"/>
+          <w:strike/>
+          <w:sz w:val="28"/>
+          <w:szCs w:val="28"/>
+        </w:rPr>
+        <w:t xml:space="preserve">Работа с таблицами: </w:t>
+      </w:r>
+      <w:proofErr w:type="spellStart"/>
+      <w:r>
+        <w:rPr>
+          <w:rFonts w:ascii="Times New Roman" w:hAnsi="Times New Roman" w:cs="Times New Roman"/>
+          <w:i/>
+          <w:iCs/>
+          <w:strike/>
+          <w:sz w:val="28"/>
+          <w:szCs w:val="28"/>
+        </w:rPr>
+        <w:t>csv</w:t>
+      </w:r>
+      <w:proofErr w:type="spellEnd"/>
+      <w:r>
+        <w:rPr>
+          <w:rFonts w:ascii="Times New Roman" w:hAnsi="Times New Roman" w:cs="Times New Roman"/>
+          <w:strike/>
+          <w:sz w:val="28"/>
+          <w:szCs w:val="28"/>
+        </w:rPr>
+        <w:t xml:space="preserve"> и </w:t>
+      </w:r>
+      <w:bookmarkStart w:id="7" w:name="OLE_LINK4"/>
+      <w:proofErr w:type="spellStart"/>
+      <w:r>
+        <w:rPr>
+          <w:rFonts w:ascii="Times New Roman" w:hAnsi="Times New Roman" w:cs="Times New Roman"/>
+          <w:i/>
+          <w:iCs/>
+          <w:strike/>
+          <w:sz w:val="28"/>
+          <w:szCs w:val="28"/>
+        </w:rPr>
+        <w:t>xlsxwriter</w:t>
+      </w:r>
+      <w:bookmarkEnd w:id="7"/>
+      <w:proofErr w:type="spellEnd"/>
+    </w:p>
+    <w:p>
+      <w:pPr>
+        <w:jc w:val="both"/>
+        <w:rPr>
+          <w:rFonts w:ascii="Times New Roman" w:hAnsi="Times New Roman" w:cs="Times New Roman"/>
+          <w:i/>
+          <w:iCs/>
+          <w:strike/>
+          <w:sz w:val="28"/>
+          <w:szCs w:val="28"/>
+        </w:rPr>
+      </w:pPr>
+      <w:r>
+        <w:rPr>
+          <w:rFonts w:ascii="Times New Roman" w:hAnsi="Times New Roman" w:cs="Times New Roman"/>
+          <w:strike/>
+          <w:sz w:val="28"/>
+          <w:szCs w:val="28"/>
+        </w:rPr>
+        <w:t xml:space="preserve">Работа с графиками: </w:t>
+      </w:r>
+      <w:bookmarkStart w:id="8" w:name="OLE_LINK5"/>
+      <w:r>
+        <w:rPr>
+          <w:rFonts w:ascii="Times New Roman" w:hAnsi="Times New Roman" w:cs="Times New Roman"/>
+          <w:i/>
+          <w:iCs/>
+          <w:strike/>
+          <w:sz w:val="28"/>
+          <w:szCs w:val="28"/>
+          <w:lang w:val="en-US"/>
+        </w:rPr>
+        <w:t>matplotlib</w:t>
+      </w:r>
+      <w:bookmarkEnd w:id="8"/>
+    </w:p>
+    <w:p>
+      <w:pPr>
+        <w:jc w:val="both"/>
+        <w:rPr>
+          <w:rFonts w:ascii="Times New Roman" w:hAnsi="Times New Roman" w:cs="Times New Roman"/>
+          <w:strike/>
+          <w:sz w:val="28"/>
+          <w:szCs w:val="28"/>
+        </w:rPr>
+      </w:pPr>
+      <w:r>
+        <w:rPr>
+          <w:rFonts w:ascii="Times New Roman" w:hAnsi="Times New Roman" w:cs="Times New Roman"/>
+          <w:strike/>
+          <w:sz w:val="28"/>
+          <w:szCs w:val="28"/>
+        </w:rPr>
+        <w:t xml:space="preserve">Работа с системой (файловой системой): </w:t>
+      </w:r>
+      <w:r>
+        <w:rPr>
+          <w:rFonts w:ascii="Times New Roman" w:hAnsi="Times New Roman" w:cs="Times New Roman"/>
+          <w:i/>
+          <w:iCs/>
+          <w:strike/>
+          <w:sz w:val="28"/>
+          <w:szCs w:val="28"/>
+        </w:rPr>
+        <w:t>o</w:t>
+      </w:r>
+      <w:r>
+        <w:rPr>
+          <w:rFonts w:ascii="Times New Roman" w:hAnsi="Times New Roman" w:cs="Times New Roman"/>
+          <w:i/>
+          <w:iCs/>
+          <w:strike/>
+          <w:sz w:val="28"/>
+          <w:szCs w:val="28"/>
+          <w:lang w:val="en-US"/>
+        </w:rPr>
+        <w:t>s</w:t>
+      </w:r>
+    </w:p>
+    <w:bookmarkEnd w:id="6"/>
+    <w:p>
+      <w:pPr>
+        <w:jc w:val="both"/>
+        <w:rPr>
+          <w:rFonts w:ascii="Times New Roman" w:hAnsi="Times New Roman" w:cs="Times New Roman"/>
+          <w:sz w:val="28"/>
+          <w:szCs w:val="28"/>
+        </w:rPr>
+      </w:pPr>
+    </w:p>
+    <w:p>
+      <w:pPr>
+        <w:pStyle w:val="a3"/>
+        <w:numPr>
+          <w:ilvl w:val="0"/>
+          <w:numId w:val="1"/>
+        </w:numPr>
+        <w:jc w:val="center"/>
+        <w:rPr>
+          <w:rFonts w:ascii="Times New Roman" w:hAnsi="Times New Roman" w:cs="Times New Roman"/>
+          <w:sz w:val="28"/>
+          <w:szCs w:val="28"/>
+        </w:rPr>
+      </w:pPr>
+      <w:r>
+        <w:rPr>
+          <w:rFonts w:ascii="Times New Roman" w:hAnsi="Times New Roman" w:cs="Times New Roman"/>
+          <w:sz w:val="28"/>
+          <w:szCs w:val="28"/>
+        </w:rPr>
+        <w:t>Реализация</w:t>
+      </w:r>
+    </w:p>
+    <w:p>
+      <w:pPr>
+        <w:pStyle w:val="a3"/>
+        <w:numPr>
+          <w:ilvl w:val="0"/>
+          <w:numId w:val="3"/>
+        </w:numPr>
+        <w:rPr>
+          <w:rFonts w:ascii="Times New Roman" w:hAnsi="Times New Roman" w:cs="Times New Roman"/>
+          <w:sz w:val="28"/>
+          <w:szCs w:val="28"/>
+        </w:rPr>
+      </w:pPr>
+      <w:r>
+        <w:rPr>
+          <w:rFonts w:ascii="Times New Roman" w:hAnsi="Times New Roman" w:cs="Times New Roman"/>
+          <w:sz w:val="28"/>
+          <w:szCs w:val="28"/>
+        </w:rPr>
+        <w:t>Здесь текст….</w:t>
+      </w:r>
+    </w:p>
     <w:sectPr>
       <w:pgSz w:w="11910" w:h="16840"/>
-      <w:pgMar w:top="1134" w:right="850" w:bottom="1134" w:left="1701" w:header="6" w:footer="0" w:gutter="0"/>
+      <w:pgMar w:top="1134" w:right="850" w:bottom="1134" w:left="1134" w:header="6" w:footer="0" w:gutter="0"/>
       <w:cols w:space="708"/>
       <w:docGrid w:linePitch="326"/>
     </w:sectPr>
   </w:body>
 </w:document>
+</file>
+
+<file path=word/numbering.xml><?xml version="1.0" encoding="utf-8"?>
+<w:numbering xmlns:wpc="http://schemas.microsoft.com/office/word/2010/wordprocessingCanvas" xmlns:cx="http://schemas.microsoft.com/office/drawing/2014/chartex" xmlns:cx1="http://schemas.microsoft.com/office/drawing/2015/9/8/chartex" xmlns:cx2="http://schemas.microsoft.com/office/drawing/2015/10/21/chartex" xmlns:cx3="http://schemas.microsoft.com/office/drawing/2016/5/9/chartex" xmlns:cx4="http://schemas.microsoft.com/office/drawing/2016/5/10/chartex" xmlns:cx5="http://schemas.microsoft.com/office/drawing/2016/5/11/chartex" xmlns:cx6="http://schemas.microsoft.com/office/drawing/2016/5/12/chartex" xmlns:cx7="http://schemas.microsoft.com/office/drawing/2016/5/13/chartex" xmlns:cx8="http://schemas.microsoft.com/office/drawing/2016/5/14/chartex" xmlns:mc="http://schemas.openxmlformats.org/markup-compatibility/2006" xmlns:aink="http://schemas.microsoft.com/office/drawing/2016/ink" xmlns:am3d="http://schemas.microsoft.com/office/drawing/2017/model3d" xmlns:o="urn:schemas-microsoft-com:office:office" xmlns:r="http://schemas.openxmlformats.org/officeDocument/2006/relationships" xmlns:m="http://schemas.openxmlformats.org/officeDocument/2006/math" xmlns:v="urn:schemas-microsoft-com:vml" xmlns:wp14="http://schemas.microsoft.com/office/word/2010/wordprocessingDrawing" xmlns:wp="http://schemas.openxmlformats.org/drawingml/2006/wordprocessingDrawing" xmlns:w10="urn:schemas-microsoft-com:office:word" xmlns:w="http://schemas.openxmlformats.org/wordprocessingml/2006/main" xmlns:w14="http://schemas.microsoft.com/office/word/2010/wordml" xmlns:w15="http://schemas.microsoft.com/office/word/2012/wordml" xmlns:w16cex="http://schemas.microsoft.com/office/word/2018/wordml/cex" xmlns:w16cid="http://schemas.microsoft.com/office/word/2016/wordml/cid" xmlns:w16="http://schemas.microsoft.com/office/word/2018/wordml" xmlns:w16sdtdh="http://schemas.microsoft.com/office/word/2020/wordml/sdtdatahash" xmlns:w16se="http://schemas.microsoft.com/office/word/2015/wordml/symex" xmlns:wpg="http://schemas.microsoft.com/office/word/2010/wordprocessingGroup" xmlns:wpi="http://schemas.microsoft.com/office/word/2010/wordprocessingInk" xmlns:wne="http://schemas.microsoft.com/office/word/2006/wordml" xmlns:wps="http://schemas.microsoft.com/office/word/2010/wordprocessingShape" mc:Ignorable="w14 w15 w16se w16cid w16 w16cex w16sdtdh wp14">
+  <w:abstractNum w:abstractNumId="0" w15:restartNumberingAfterBreak="0">
+    <w:nsid w:val="144E2FED"/>
+    <w:multiLevelType w:val="hybridMultilevel"/>
+    <w:tmpl w:val="9376B3A4"/>
+    <w:lvl w:ilvl="0" w:tplc="0419000F">
+      <w:start w:val="1"/>
+      <w:numFmt w:val="decimal"/>
+      <w:lvlText w:val="%1."/>
+      <w:lvlJc w:val="left"/>
+      <w:pPr>
+        <w:ind w:left="720" w:hanging="360"/>
+      </w:pPr>
+      <w:rPr>
+        <w:rFonts w:hint="default"/>
+      </w:rPr>
+    </w:lvl>
+    <w:lvl w:ilvl="1" w:tplc="04190019" w:tentative="1">
+      <w:start w:val="1"/>
+      <w:numFmt w:val="lowerLetter"/>
+      <w:lvlText w:val="%2."/>
+      <w:lvlJc w:val="left"/>
+      <w:pPr>
+        <w:ind w:left="1440" w:hanging="360"/>
+      </w:pPr>
+    </w:lvl>
+    <w:lvl w:ilvl="2" w:tplc="0419001B" w:tentative="1">
+      <w:start w:val="1"/>
+      <w:numFmt w:val="lowerRoman"/>
+      <w:lvlText w:val="%3."/>
+      <w:lvlJc w:val="right"/>
+      <w:pPr>
+        <w:ind w:left="2160" w:hanging="180"/>
+      </w:pPr>
+    </w:lvl>
+    <w:lvl w:ilvl="3" w:tplc="0419000F" w:tentative="1">
+      <w:start w:val="1"/>
+      <w:numFmt w:val="decimal"/>
+      <w:lvlText w:val="%4."/>
+      <w:lvlJc w:val="left"/>
+      <w:pPr>
+        <w:ind w:left="2880" w:hanging="360"/>
+      </w:pPr>
+    </w:lvl>
+    <w:lvl w:ilvl="4" w:tplc="04190019" w:tentative="1">
+      <w:start w:val="1"/>
+      <w:numFmt w:val="lowerLetter"/>
+      <w:lvlText w:val="%5."/>
+      <w:lvlJc w:val="left"/>
+      <w:pPr>
+        <w:ind w:left="3600" w:hanging="360"/>
+      </w:pPr>
+    </w:lvl>
+    <w:lvl w:ilvl="5" w:tplc="0419001B" w:tentative="1">
+      <w:start w:val="1"/>
+      <w:numFmt w:val="lowerRoman"/>
+      <w:lvlText w:val="%6."/>
+      <w:lvlJc w:val="right"/>
+      <w:pPr>
+        <w:ind w:left="4320" w:hanging="180"/>
+      </w:pPr>
+    </w:lvl>
+    <w:lvl w:ilvl="6" w:tplc="0419000F" w:tentative="1">
+      <w:start w:val="1"/>
+      <w:numFmt w:val="decimal"/>
+      <w:lvlText w:val="%7."/>
+      <w:lvlJc w:val="left"/>
+      <w:pPr>
+        <w:ind w:left="5040" w:hanging="360"/>
+      </w:pPr>
+    </w:lvl>
+    <w:lvl w:ilvl="7" w:tplc="04190019" w:tentative="1">
+      <w:start w:val="1"/>
+      <w:numFmt w:val="lowerLetter"/>
+      <w:lvlText w:val="%8."/>
+      <w:lvlJc w:val="left"/>
+      <w:pPr>
+        <w:ind w:left="5760" w:hanging="360"/>
+      </w:pPr>
+    </w:lvl>
+    <w:lvl w:ilvl="8" w:tplc="0419001B" w:tentative="1">
+      <w:start w:val="1"/>
+      <w:numFmt w:val="lowerRoman"/>
+      <w:lvlText w:val="%9."/>
+      <w:lvlJc w:val="right"/>
+      <w:pPr>
+        <w:ind w:left="6480" w:hanging="180"/>
+      </w:pPr>
+    </w:lvl>
+  </w:abstractNum>
+  <w:abstractNum w:abstractNumId="1" w15:restartNumberingAfterBreak="0">
+    <w:nsid w:val="4EE15E65"/>
+    <w:multiLevelType w:val="hybridMultilevel"/>
+    <w:tmpl w:val="2CE0F348"/>
+    <w:lvl w:ilvl="0" w:tplc="F576361E">
+      <w:start w:val="1"/>
+      <w:numFmt w:val="bullet"/>
+      <w:lvlText w:val="o"/>
+      <w:lvlJc w:val="left"/>
+      <w:pPr>
+        <w:ind w:left="720" w:hanging="360"/>
+      </w:pPr>
+      <w:rPr>
+        <w:rFonts w:ascii="Courier New" w:hAnsi="Courier New" w:hint="default"/>
+      </w:rPr>
+    </w:lvl>
+    <w:lvl w:ilvl="1" w:tplc="FFFFFFFF" w:tentative="1">
+      <w:start w:val="1"/>
+      <w:numFmt w:val="bullet"/>
+      <w:lvlText w:val="o"/>
+      <w:lvlJc w:val="left"/>
+      <w:pPr>
+        <w:ind w:left="1440" w:hanging="360"/>
+      </w:pPr>
+      <w:rPr>
+        <w:rFonts w:ascii="Courier New" w:hAnsi="Courier New" w:cs="Courier New" w:hint="default"/>
+      </w:rPr>
+    </w:lvl>
+    <w:lvl w:ilvl="2" w:tplc="FFFFFFFF" w:tentative="1">
+      <w:start w:val="1"/>
+      <w:numFmt w:val="bullet"/>
+      <w:lvlText w:val=""/>
+      <w:lvlJc w:val="left"/>
+      <w:pPr>
+        <w:ind w:left="2160" w:hanging="360"/>
+      </w:pPr>
+      <w:rPr>
+        <w:rFonts w:ascii="Wingdings" w:hAnsi="Wingdings" w:hint="default"/>
+      </w:rPr>
+    </w:lvl>
+    <w:lvl w:ilvl="3" w:tplc="FFFFFFFF" w:tentative="1">
+      <w:start w:val="1"/>
+      <w:numFmt w:val="bullet"/>
+      <w:lvlText w:val=""/>
+      <w:lvlJc w:val="left"/>
+      <w:pPr>
+        <w:ind w:left="2880" w:hanging="360"/>
+      </w:pPr>
+      <w:rPr>
+        <w:rFonts w:ascii="Symbol" w:hAnsi="Symbol" w:hint="default"/>
+      </w:rPr>
+    </w:lvl>
+    <w:lvl w:ilvl="4" w:tplc="FFFFFFFF" w:tentative="1">
+      <w:start w:val="1"/>
+      <w:numFmt w:val="bullet"/>
+      <w:lvlText w:val="o"/>
+      <w:lvlJc w:val="left"/>
+      <w:pPr>
+        <w:ind w:left="3600" w:hanging="360"/>
+      </w:pPr>
+      <w:rPr>
+        <w:rFonts w:ascii="Courier New" w:hAnsi="Courier New" w:cs="Courier New" w:hint="default"/>
+      </w:rPr>
+    </w:lvl>
+    <w:lvl w:ilvl="5" w:tplc="FFFFFFFF" w:tentative="1">
+      <w:start w:val="1"/>
+      <w:numFmt w:val="bullet"/>
+      <w:lvlText w:val=""/>
+      <w:lvlJc w:val="left"/>
+      <w:pPr>
+        <w:ind w:left="4320" w:hanging="360"/>
+      </w:pPr>
+      <w:rPr>
+        <w:rFonts w:ascii="Wingdings" w:hAnsi="Wingdings" w:hint="default"/>
+      </w:rPr>
+    </w:lvl>
+    <w:lvl w:ilvl="6" w:tplc="FFFFFFFF" w:tentative="1">
+      <w:start w:val="1"/>
+      <w:numFmt w:val="bullet"/>
+      <w:lvlText w:val=""/>
+      <w:lvlJc w:val="left"/>
+      <w:pPr>
+        <w:ind w:left="5040" w:hanging="360"/>
+      </w:pPr>
+      <w:rPr>
+        <w:rFonts w:ascii="Symbol" w:hAnsi="Symbol" w:hint="default"/>
+      </w:rPr>
+    </w:lvl>
+    <w:lvl w:ilvl="7" w:tplc="FFFFFFFF" w:tentative="1">
+      <w:start w:val="1"/>
+      <w:numFmt w:val="bullet"/>
+      <w:lvlText w:val="o"/>
+      <w:lvlJc w:val="left"/>
+      <w:pPr>
+        <w:ind w:left="5760" w:hanging="360"/>
+      </w:pPr>
+      <w:rPr>
+        <w:rFonts w:ascii="Courier New" w:hAnsi="Courier New" w:cs="Courier New" w:hint="default"/>
+      </w:rPr>
+    </w:lvl>
+    <w:lvl w:ilvl="8" w:tplc="FFFFFFFF" w:tentative="1">
+      <w:start w:val="1"/>
+      <w:numFmt w:val="bullet"/>
+      <w:lvlText w:val=""/>
+      <w:lvlJc w:val="left"/>
+      <w:pPr>
+        <w:ind w:left="6480" w:hanging="360"/>
+      </w:pPr>
+      <w:rPr>
+        <w:rFonts w:ascii="Wingdings" w:hAnsi="Wingdings" w:hint="default"/>
+      </w:rPr>
+    </w:lvl>
+  </w:abstractNum>
+  <w:abstractNum w:abstractNumId="2" w15:restartNumberingAfterBreak="0">
+    <w:nsid w:val="63284D7B"/>
+    <w:multiLevelType w:val="hybridMultilevel"/>
+    <w:tmpl w:val="65A0458C"/>
+    <w:lvl w:ilvl="0" w:tplc="04190001">
+      <w:start w:val="1"/>
+      <w:numFmt w:val="bullet"/>
+      <w:lvlText w:val=""/>
+      <w:lvlJc w:val="left"/>
+      <w:pPr>
+        <w:ind w:left="720" w:hanging="360"/>
+      </w:pPr>
+      <w:rPr>
+        <w:rFonts w:ascii="Symbol" w:hAnsi="Symbol" w:hint="default"/>
+      </w:rPr>
+    </w:lvl>
+    <w:lvl w:ilvl="1" w:tplc="04190003" w:tentative="1">
+      <w:start w:val="1"/>
+      <w:numFmt w:val="bullet"/>
+      <w:lvlText w:val="o"/>
+      <w:lvlJc w:val="left"/>
+      <w:pPr>
+        <w:ind w:left="1440" w:hanging="360"/>
+      </w:pPr>
+      <w:rPr>
+        <w:rFonts w:ascii="Courier New" w:hAnsi="Courier New" w:cs="Courier New" w:hint="default"/>
+      </w:rPr>
+    </w:lvl>
+    <w:lvl w:ilvl="2" w:tplc="04190005" w:tentative="1">
+      <w:start w:val="1"/>
+      <w:numFmt w:val="bullet"/>
+      <w:lvlText w:val=""/>
+      <w:lvlJc w:val="left"/>
+      <w:pPr>
+        <w:ind w:left="2160" w:hanging="360"/>
+      </w:pPr>
+      <w:rPr>
+        <w:rFonts w:ascii="Wingdings" w:hAnsi="Wingdings" w:hint="default"/>
+      </w:rPr>
+    </w:lvl>
+    <w:lvl w:ilvl="3" w:tplc="04190001" w:tentative="1">
+      <w:start w:val="1"/>
+      <w:numFmt w:val="bullet"/>
+      <w:lvlText w:val=""/>
+      <w:lvlJc w:val="left"/>
+      <w:pPr>
+        <w:ind w:left="2880" w:hanging="360"/>
+      </w:pPr>
+      <w:rPr>
+        <w:rFonts w:ascii="Symbol" w:hAnsi="Symbol" w:hint="default"/>
+      </w:rPr>
+    </w:lvl>
+    <w:lvl w:ilvl="4" w:tplc="04190003" w:tentative="1">
+      <w:start w:val="1"/>
+      <w:numFmt w:val="bullet"/>
+      <w:lvlText w:val="o"/>
+      <w:lvlJc w:val="left"/>
+      <w:pPr>
+        <w:ind w:left="3600" w:hanging="360"/>
+      </w:pPr>
+      <w:rPr>
+        <w:rFonts w:ascii="Courier New" w:hAnsi="Courier New" w:cs="Courier New" w:hint="default"/>
+      </w:rPr>
+    </w:lvl>
+    <w:lvl w:ilvl="5" w:tplc="04190005" w:tentative="1">
+      <w:start w:val="1"/>
+      <w:numFmt w:val="bullet"/>
+      <w:lvlText w:val=""/>
+      <w:lvlJc w:val="left"/>
+      <w:pPr>
+        <w:ind w:left="4320" w:hanging="360"/>
+      </w:pPr>
+      <w:rPr>
+        <w:rFonts w:ascii="Wingdings" w:hAnsi="Wingdings" w:hint="default"/>
+      </w:rPr>
+    </w:lvl>
+    <w:lvl w:ilvl="6" w:tplc="04190001" w:tentative="1">
+      <w:start w:val="1"/>
+      <w:numFmt w:val="bullet"/>
+      <w:lvlText w:val=""/>
+      <w:lvlJc w:val="left"/>
+      <w:pPr>
+        <w:ind w:left="5040" w:hanging="360"/>
+      </w:pPr>
+      <w:rPr>
+        <w:rFonts w:ascii="Symbol" w:hAnsi="Symbol" w:hint="default"/>
+      </w:rPr>
+    </w:lvl>
+    <w:lvl w:ilvl="7" w:tplc="04190003" w:tentative="1">
+      <w:start w:val="1"/>
+      <w:numFmt w:val="bullet"/>
+      <w:lvlText w:val="o"/>
+      <w:lvlJc w:val="left"/>
+      <w:pPr>
+        <w:ind w:left="5760" w:hanging="360"/>
+      </w:pPr>
+      <w:rPr>
+        <w:rFonts w:ascii="Courier New" w:hAnsi="Courier New" w:cs="Courier New" w:hint="default"/>
+      </w:rPr>
+    </w:lvl>
+    <w:lvl w:ilvl="8" w:tplc="04190005" w:tentative="1">
+      <w:start w:val="1"/>
+      <w:numFmt w:val="bullet"/>
+      <w:lvlText w:val=""/>
+      <w:lvlJc w:val="left"/>
+      <w:pPr>
+        <w:ind w:left="6480" w:hanging="360"/>
+      </w:pPr>
+      <w:rPr>
+        <w:rFonts w:ascii="Wingdings" w:hAnsi="Wingdings" w:hint="default"/>
+      </w:rPr>
+    </w:lvl>
+  </w:abstractNum>
+  <w:abstractNum w:abstractNumId="3" w15:restartNumberingAfterBreak="0">
+    <w:nsid w:val="6BE0436A"/>
+    <w:multiLevelType w:val="hybridMultilevel"/>
+    <w:tmpl w:val="0F00BCB6"/>
+    <w:lvl w:ilvl="0" w:tplc="04190001">
+      <w:start w:val="1"/>
+      <w:numFmt w:val="bullet"/>
+      <w:lvlText w:val=""/>
+      <w:lvlJc w:val="left"/>
+      <w:pPr>
+        <w:ind w:left="720" w:hanging="360"/>
+      </w:pPr>
+      <w:rPr>
+        <w:rFonts w:ascii="Symbol" w:hAnsi="Symbol" w:hint="default"/>
+      </w:rPr>
+    </w:lvl>
+    <w:lvl w:ilvl="1" w:tplc="04190003" w:tentative="1">
+      <w:start w:val="1"/>
+      <w:numFmt w:val="bullet"/>
+      <w:lvlText w:val="o"/>
+      <w:lvlJc w:val="left"/>
+      <w:pPr>
+        <w:ind w:left="1440" w:hanging="360"/>
+      </w:pPr>
+      <w:rPr>
+        <w:rFonts w:ascii="Courier New" w:hAnsi="Courier New" w:hint="default"/>
+      </w:rPr>
+    </w:lvl>
+    <w:lvl w:ilvl="2" w:tplc="04190005" w:tentative="1">
+      <w:start w:val="1"/>
+      <w:numFmt w:val="bullet"/>
+      <w:lvlText w:val=""/>
+      <w:lvlJc w:val="left"/>
+      <w:pPr>
+        <w:ind w:left="2160" w:hanging="360"/>
+      </w:pPr>
+      <w:rPr>
+        <w:rFonts w:ascii="Wingdings" w:hAnsi="Wingdings" w:hint="default"/>
+      </w:rPr>
+    </w:lvl>
+    <w:lvl w:ilvl="3" w:tplc="04190001" w:tentative="1">
+      <w:start w:val="1"/>
+      <w:numFmt w:val="bullet"/>
+      <w:lvlText w:val=""/>
+      <w:lvlJc w:val="left"/>
+      <w:pPr>
+        <w:ind w:left="2880" w:hanging="360"/>
+      </w:pPr>
+      <w:rPr>
+        <w:rFonts w:ascii="Symbol" w:hAnsi="Symbol" w:hint="default"/>
+      </w:rPr>
+    </w:lvl>
+    <w:lvl w:ilvl="4" w:tplc="04190003" w:tentative="1">
+      <w:start w:val="1"/>
+      <w:numFmt w:val="bullet"/>
+      <w:lvlText w:val="o"/>
+      <w:lvlJc w:val="left"/>
+      <w:pPr>
+        <w:ind w:left="3600" w:hanging="360"/>
+      </w:pPr>
+      <w:rPr>
+        <w:rFonts w:ascii="Courier New" w:hAnsi="Courier New" w:hint="default"/>
+      </w:rPr>
+    </w:lvl>
+    <w:lvl w:ilvl="5" w:tplc="04190005" w:tentative="1">
+      <w:start w:val="1"/>
+      <w:numFmt w:val="bullet"/>
+      <w:lvlText w:val=""/>
+      <w:lvlJc w:val="left"/>
+      <w:pPr>
+        <w:ind w:left="4320" w:hanging="360"/>
+      </w:pPr>
+      <w:rPr>
+        <w:rFonts w:ascii="Wingdings" w:hAnsi="Wingdings" w:hint="default"/>
+      </w:rPr>
+    </w:lvl>
+    <w:lvl w:ilvl="6" w:tplc="04190001" w:tentative="1">
+      <w:start w:val="1"/>
+      <w:numFmt w:val="bullet"/>
+      <w:lvlText w:val=""/>
+      <w:lvlJc w:val="left"/>
+      <w:pPr>
+        <w:ind w:left="5040" w:hanging="360"/>
+      </w:pPr>
+      <w:rPr>
+        <w:rFonts w:ascii="Symbol" w:hAnsi="Symbol" w:hint="default"/>
+      </w:rPr>
+    </w:lvl>
+    <w:lvl w:ilvl="7" w:tplc="04190003" w:tentative="1">
+      <w:start w:val="1"/>
+      <w:numFmt w:val="bullet"/>
+      <w:lvlText w:val="o"/>
+      <w:lvlJc w:val="left"/>
+      <w:pPr>
+        <w:ind w:left="5760" w:hanging="360"/>
+      </w:pPr>
+      <w:rPr>
+        <w:rFonts w:ascii="Courier New" w:hAnsi="Courier New" w:hint="default"/>
+      </w:rPr>
+    </w:lvl>
+    <w:lvl w:ilvl="8" w:tplc="04190005" w:tentative="1">
+      <w:start w:val="1"/>
+      <w:numFmt w:val="bullet"/>
+      <w:lvlText w:val=""/>
+      <w:lvlJc w:val="left"/>
+      <w:pPr>
+        <w:ind w:left="6480" w:hanging="360"/>
+      </w:pPr>
+      <w:rPr>
+        <w:rFonts w:ascii="Wingdings" w:hAnsi="Wingdings" w:hint="default"/>
+      </w:rPr>
+    </w:lvl>
+  </w:abstractNum>
+  <w:abstractNum w:abstractNumId="4" w15:restartNumberingAfterBreak="0">
+    <w:nsid w:val="74A110AF"/>
+    <w:multiLevelType w:val="hybridMultilevel"/>
+    <w:tmpl w:val="FF90F85C"/>
+    <w:lvl w:ilvl="0" w:tplc="0419000F">
+      <w:start w:val="1"/>
+      <w:numFmt w:val="decimal"/>
+      <w:lvlText w:val="%1."/>
+      <w:lvlJc w:val="left"/>
+      <w:pPr>
+        <w:ind w:left="720" w:hanging="360"/>
+      </w:pPr>
+      <w:rPr>
+        <w:rFonts w:hint="default"/>
+      </w:rPr>
+    </w:lvl>
+    <w:lvl w:ilvl="1" w:tplc="04190019">
+      <w:start w:val="1"/>
+      <w:numFmt w:val="lowerLetter"/>
+      <w:lvlText w:val="%2."/>
+      <w:lvlJc w:val="left"/>
+      <w:pPr>
+        <w:ind w:left="1440" w:hanging="360"/>
+      </w:pPr>
+    </w:lvl>
+    <w:lvl w:ilvl="2" w:tplc="0419001B" w:tentative="1">
+      <w:start w:val="1"/>
+      <w:numFmt w:val="lowerRoman"/>
+      <w:lvlText w:val="%3."/>
+      <w:lvlJc w:val="right"/>
+      <w:pPr>
+        <w:ind w:left="2160" w:hanging="180"/>
+      </w:pPr>
+    </w:lvl>
+    <w:lvl w:ilvl="3" w:tplc="0419000F" w:tentative="1">
+      <w:start w:val="1"/>
+      <w:numFmt w:val="decimal"/>
+      <w:lvlText w:val="%4."/>
+      <w:lvlJc w:val="left"/>
+      <w:pPr>
+        <w:ind w:left="2880" w:hanging="360"/>
+      </w:pPr>
+    </w:lvl>
+    <w:lvl w:ilvl="4" w:tplc="04190019" w:tentative="1">
+      <w:start w:val="1"/>
+      <w:numFmt w:val="lowerLetter"/>
+      <w:lvlText w:val="%5."/>
+      <w:lvlJc w:val="left"/>
+      <w:pPr>
+        <w:ind w:left="3600" w:hanging="360"/>
+      </w:pPr>
+    </w:lvl>
+    <w:lvl w:ilvl="5" w:tplc="0419001B" w:tentative="1">
+      <w:start w:val="1"/>
+      <w:numFmt w:val="lowerRoman"/>
+      <w:lvlText w:val="%6."/>
+      <w:lvlJc w:val="right"/>
+      <w:pPr>
+        <w:ind w:left="4320" w:hanging="180"/>
+      </w:pPr>
+    </w:lvl>
+    <w:lvl w:ilvl="6" w:tplc="0419000F" w:tentative="1">
+      <w:start w:val="1"/>
+      <w:numFmt w:val="decimal"/>
+      <w:lvlText w:val="%7."/>
+      <w:lvlJc w:val="left"/>
+      <w:pPr>
+        <w:ind w:left="5040" w:hanging="360"/>
+      </w:pPr>
+    </w:lvl>
+    <w:lvl w:ilvl="7" w:tplc="04190019" w:tentative="1">
+      <w:start w:val="1"/>
+      <w:numFmt w:val="lowerLetter"/>
+      <w:lvlText w:val="%8."/>
+      <w:lvlJc w:val="left"/>
+      <w:pPr>
+        <w:ind w:left="5760" w:hanging="360"/>
+      </w:pPr>
+    </w:lvl>
+    <w:lvl w:ilvl="8" w:tplc="0419001B" w:tentative="1">
+      <w:start w:val="1"/>
+      <w:numFmt w:val="lowerRoman"/>
+      <w:lvlText w:val="%9."/>
+      <w:lvlJc w:val="right"/>
+      <w:pPr>
+        <w:ind w:left="6480" w:hanging="180"/>
+      </w:pPr>
+    </w:lvl>
+  </w:abstractNum>
+  <w:num w:numId="1">
+    <w:abstractNumId w:val="0"/>
+  </w:num>
+  <w:num w:numId="2">
+    <w:abstractNumId w:val="3"/>
+  </w:num>
+  <w:num w:numId="3">
+    <w:abstractNumId w:val="4"/>
+  </w:num>
+  <w:num w:numId="4">
+    <w:abstractNumId w:val="2"/>
+  </w:num>
+  <w:num w:numId="5">
+    <w:abstractNumId w:val="1"/>
+  </w:num>
+</w:numbering>
 </file>
 
 <file path=word/styles.xml><?xml version="1.0" encoding="utf-8"?>
@@ -407,6 +2019,7 @@
   <w:style w:type="paragraph" w:default="1" w:styleId="a">
     <w:name w:val="Normal"/>
     <w:qFormat/>
+    <w:rsid w:val="00617E7B"/>
   </w:style>
   <w:style w:type="character" w:default="1" w:styleId="a0">
     <w:name w:val="Default Paragraph Font"/>
@@ -434,6 +2047,52 @@
     <w:uiPriority w:val="99"/>
     <w:semiHidden/>
     <w:unhideWhenUsed/>
+  </w:style>
+  <w:style w:type="paragraph" w:styleId="a3">
+    <w:name w:val="List Paragraph"/>
+    <w:basedOn w:val="a"/>
+    <w:uiPriority w:val="34"/>
+    <w:qFormat/>
+    <w:rsid w:val="00617E7B"/>
+    <w:pPr>
+      <w:ind w:left="720"/>
+      <w:contextualSpacing/>
+    </w:pPr>
+  </w:style>
+  <w:style w:type="character" w:styleId="a4">
+    <w:name w:val="Hyperlink"/>
+    <w:basedOn w:val="a0"/>
+    <w:uiPriority w:val="99"/>
+    <w:unhideWhenUsed/>
+    <w:rsid w:val="00617E7B"/>
+    <w:rPr>
+      <w:color w:val="0563C1" w:themeColor="hyperlink"/>
+      <w:u w:val="single"/>
+    </w:rPr>
+  </w:style>
+  <w:style w:type="character" w:styleId="a5">
+    <w:name w:val="FollowedHyperlink"/>
+    <w:basedOn w:val="a0"/>
+    <w:uiPriority w:val="99"/>
+    <w:semiHidden/>
+    <w:unhideWhenUsed/>
+    <w:rsid w:val="00146A03"/>
+    <w:rPr>
+      <w:color w:val="954F72" w:themeColor="followedHyperlink"/>
+      <w:u w:val="single"/>
+    </w:rPr>
+  </w:style>
+  <w:style w:type="character" w:styleId="a6">
+    <w:name w:val="Unresolved Mention"/>
+    <w:basedOn w:val="a0"/>
+    <w:uiPriority w:val="99"/>
+    <w:semiHidden/>
+    <w:unhideWhenUsed/>
+    <w:rsid w:val="00146A03"/>
+    <w:rPr>
+      <w:color w:val="605E5C"/>
+      <w:shd w:val="clear" w:color="auto" w:fill="E1DFDD"/>
+    </w:rPr>
   </w:style>
 </w:styles>
 </file>

</xml_diff>

<commit_message>
preparing to create games
</commit_message>
<xml_diff>
--- a/documents/техническое задание.docx
+++ b/documents/техническое задание.docx
@@ -459,6 +459,7 @@
           <w:szCs w:val="28"/>
         </w:rPr>
       </w:pPr>
+      <w:bookmarkStart w:id="5" w:name="OLE_LINK10"/>
       <w:r>
         <w:rPr>
           <w:rFonts w:ascii="Times New Roman" w:hAnsi="Times New Roman" w:cs="Times New Roman"/>
@@ -466,7 +467,15 @@
           <w:szCs w:val="28"/>
           <w:lang w:val="en-US"/>
         </w:rPr>
-        <w:t>F</w:t>
+        <w:t>Fast</w:t>
+      </w:r>
+      <w:r>
+        <w:rPr>
+          <w:rFonts w:ascii="Times New Roman" w:hAnsi="Times New Roman" w:cs="Times New Roman"/>
+          <w:sz w:val="28"/>
+          <w:szCs w:val="28"/>
+        </w:rPr>
+        <w:t xml:space="preserve"> </w:t>
       </w:r>
       <w:r>
         <w:rPr>
@@ -475,7 +484,7 @@
           <w:szCs w:val="28"/>
           <w:lang w:val="en-US"/>
         </w:rPr>
-        <w:t>ast</w:t>
+        <w:t>reaction</w:t>
       </w:r>
       <w:r>
         <w:rPr>
@@ -485,24 +494,16 @@
         </w:rPr>
         <w:t xml:space="preserve"> </w:t>
       </w:r>
-      <w:r>
-        <w:rPr>
-          <w:rFonts w:ascii="Times New Roman" w:hAnsi="Times New Roman" w:cs="Times New Roman"/>
-          <w:sz w:val="28"/>
-          <w:szCs w:val="28"/>
-          <w:lang w:val="en-US"/>
-        </w:rPr>
-        <w:t>reaction</w:t>
-      </w:r>
-      <w:r>
-        <w:rPr>
-          <w:rFonts w:ascii="Times New Roman" w:hAnsi="Times New Roman" w:cs="Times New Roman"/>
-          <w:sz w:val="28"/>
-          <w:szCs w:val="28"/>
-        </w:rPr>
-        <w:t xml:space="preserve"> – </w:t>
-      </w:r>
-      <w:bookmarkStart w:id="5" w:name="OLE_LINK9"/>
+      <w:bookmarkEnd w:id="5"/>
+      <w:r>
+        <w:rPr>
+          <w:rFonts w:ascii="Times New Roman" w:hAnsi="Times New Roman" w:cs="Times New Roman"/>
+          <w:sz w:val="28"/>
+          <w:szCs w:val="28"/>
+        </w:rPr>
+        <w:t xml:space="preserve">– </w:t>
+      </w:r>
+      <w:bookmarkStart w:id="6" w:name="OLE_LINK9"/>
       <w:r>
         <w:rPr>
           <w:rFonts w:ascii="Times New Roman" w:hAnsi="Times New Roman" w:cs="Times New Roman"/>
@@ -544,7 +545,6 @@
         <w:t>тренировку реакции, в которой игроку важно не дать упасть правильным предметам.</w:t>
       </w:r>
     </w:p>
-    <w:bookmarkEnd w:id="5"/>
     <w:p>
       <w:pPr>
         <w:pStyle w:val="a3"/>
@@ -559,6 +559,8 @@
           <w:szCs w:val="28"/>
         </w:rPr>
       </w:pPr>
+      <w:bookmarkStart w:id="7" w:name="OLE_LINK13"/>
+      <w:bookmarkEnd w:id="6"/>
       <w:r>
         <w:rPr>
           <w:rFonts w:ascii="Times New Roman" w:hAnsi="Times New Roman" w:cs="Times New Roman"/>
@@ -585,6 +587,7 @@
         </w:rPr>
         <w:t>order</w:t>
       </w:r>
+      <w:bookmarkEnd w:id="7"/>
       <w:r>
         <w:rPr>
           <w:rFonts w:ascii="Times New Roman" w:hAnsi="Times New Roman" w:cs="Times New Roman"/>
@@ -688,15 +691,25 @@
           <w:sz w:val="28"/>
           <w:szCs w:val="28"/>
         </w:rPr>
-        <w:t xml:space="preserve">тренировку </w:t>
-      </w:r>
-      <w:r>
-        <w:rPr>
-          <w:rFonts w:ascii="Times New Roman" w:hAnsi="Times New Roman" w:cs="Times New Roman"/>
-          <w:sz w:val="28"/>
-          <w:szCs w:val="28"/>
-        </w:rPr>
-        <w:t xml:space="preserve">концентрации, в которой игроку важно подобрать «правильные» падающие предметы. </w:t>
+        <w:t xml:space="preserve">тренировку концентрации, в которой игроку важно подобрать «правильные» падающие предметы. </w:t>
+      </w:r>
+    </w:p>
+    <w:p>
+      <w:pPr>
+        <w:jc w:val="both"/>
+        <w:rPr>
+          <w:rFonts w:ascii="Times New Roman" w:hAnsi="Times New Roman" w:cs="Times New Roman"/>
+          <w:sz w:val="28"/>
+          <w:szCs w:val="28"/>
+        </w:rPr>
+      </w:pPr>
+      <w:r>
+        <w:rPr>
+          <w:rFonts w:ascii="Times New Roman" w:hAnsi="Times New Roman" w:cs="Times New Roman"/>
+          <w:sz w:val="28"/>
+          <w:szCs w:val="28"/>
+        </w:rPr>
+        <w:t>Дополнительный раздел меню – настройки. В этом разделе реализована возможность управления аудио сопровождением игры.</w:t>
       </w:r>
     </w:p>
     <w:p>
@@ -742,7 +755,7 @@
           <w:szCs w:val="28"/>
         </w:rPr>
       </w:pPr>
-      <w:bookmarkStart w:id="6" w:name="OLE_LINK8"/>
+      <w:bookmarkStart w:id="8" w:name="OLE_LINK8"/>
       <w:r>
         <w:rPr>
           <w:rFonts w:ascii="Times New Roman" w:hAnsi="Times New Roman" w:cs="Times New Roman"/>
@@ -769,7 +782,7 @@
           <w:szCs w:val="28"/>
           <w:lang w:val="en-US"/>
         </w:rPr>
-        <w:t>Py</w:t>
+        <w:t>p</w:t>
       </w:r>
       <w:r>
         <w:rPr>
@@ -780,7 +793,29 @@
           <w:szCs w:val="28"/>
           <w:lang w:val="en-US"/>
         </w:rPr>
-        <w:t>Game</w:t>
+        <w:t>y</w:t>
+      </w:r>
+      <w:r>
+        <w:rPr>
+          <w:rFonts w:ascii="Times New Roman" w:hAnsi="Times New Roman" w:cs="Times New Roman"/>
+          <w:i/>
+          <w:iCs/>
+          <w:sz w:val="28"/>
+          <w:szCs w:val="28"/>
+          <w:lang w:val="en-US"/>
+        </w:rPr>
+        <w:t>g</w:t>
+      </w:r>
+      <w:r>
+        <w:rPr>
+          <w:rFonts w:ascii="Times New Roman" w:hAnsi="Times New Roman" w:cs="Times New Roman"/>
+          <w:i/>
+          <w:iCs/>
+          <w:sz w:val="28"/>
+          <w:szCs w:val="28"/>
+          <w:lang w:val="en-US"/>
+        </w:rPr>
+        <w:t>ame</w:t>
       </w:r>
       <w:proofErr w:type="spellEnd"/>
     </w:p>
@@ -829,27 +864,30 @@
         <w:jc w:val="both"/>
         <w:rPr>
           <w:rFonts w:ascii="Times New Roman" w:hAnsi="Times New Roman" w:cs="Times New Roman"/>
-          <w:sz w:val="28"/>
-          <w:szCs w:val="28"/>
-        </w:rPr>
-      </w:pPr>
-      <w:r>
-        <w:rPr>
-          <w:rFonts w:ascii="Times New Roman" w:hAnsi="Times New Roman" w:cs="Times New Roman"/>
-          <w:sz w:val="28"/>
-          <w:szCs w:val="28"/>
-        </w:rPr>
-        <w:t xml:space="preserve">Система контроля версий – </w:t>
-      </w:r>
-      <w:r>
-        <w:rPr>
-          <w:rFonts w:ascii="Times New Roman" w:hAnsi="Times New Roman" w:cs="Times New Roman"/>
           <w:i/>
           <w:iCs/>
           <w:sz w:val="28"/>
           <w:szCs w:val="28"/>
           <w:lang w:val="en-US"/>
         </w:rPr>
+      </w:pPr>
+      <w:r>
+        <w:rPr>
+          <w:rFonts w:ascii="Times New Roman" w:hAnsi="Times New Roman" w:cs="Times New Roman"/>
+          <w:sz w:val="28"/>
+          <w:szCs w:val="28"/>
+        </w:rPr>
+        <w:t xml:space="preserve">Система контроля версий – </w:t>
+      </w:r>
+      <w:r>
+        <w:rPr>
+          <w:rFonts w:ascii="Times New Roman" w:hAnsi="Times New Roman" w:cs="Times New Roman"/>
+          <w:i/>
+          <w:iCs/>
+          <w:sz w:val="28"/>
+          <w:szCs w:val="28"/>
+          <w:lang w:val="en-US"/>
+        </w:rPr>
         <w:t>GitHub</w:t>
       </w:r>
     </w:p>
@@ -858,91 +896,86 @@
         <w:jc w:val="both"/>
         <w:rPr>
           <w:rFonts w:ascii="Times New Roman" w:hAnsi="Times New Roman" w:cs="Times New Roman"/>
-          <w:strike/>
-          <w:sz w:val="28"/>
-          <w:szCs w:val="28"/>
-        </w:rPr>
-      </w:pPr>
-      <w:r>
-        <w:rPr>
-          <w:rFonts w:ascii="Times New Roman" w:hAnsi="Times New Roman" w:cs="Times New Roman"/>
-          <w:strike/>
-          <w:sz w:val="28"/>
-          <w:szCs w:val="28"/>
-        </w:rPr>
-        <w:t xml:space="preserve">Шифрование: </w:t>
-      </w:r>
-      <w:proofErr w:type="spellStart"/>
-      <w:r>
-        <w:rPr>
-          <w:rFonts w:ascii="Times New Roman" w:hAnsi="Times New Roman" w:cs="Times New Roman"/>
           <w:i/>
           <w:iCs/>
-          <w:strike/>
-          <w:sz w:val="28"/>
-          <w:szCs w:val="28"/>
-        </w:rPr>
-        <w:t>hashlib</w:t>
-      </w:r>
-      <w:proofErr w:type="spellEnd"/>
+          <w:sz w:val="28"/>
+          <w:szCs w:val="28"/>
+        </w:rPr>
+      </w:pPr>
+      <w:bookmarkStart w:id="9" w:name="OLE_LINK11"/>
+      <w:r>
+        <w:rPr>
+          <w:rFonts w:ascii="Times New Roman" w:hAnsi="Times New Roman" w:cs="Times New Roman"/>
+          <w:sz w:val="28"/>
+          <w:szCs w:val="28"/>
+        </w:rPr>
+        <w:t xml:space="preserve">Работа с системой (файловой системой): </w:t>
+      </w:r>
+      <w:r>
+        <w:rPr>
+          <w:rFonts w:ascii="Times New Roman" w:hAnsi="Times New Roman" w:cs="Times New Roman"/>
+          <w:i/>
+          <w:iCs/>
+          <w:sz w:val="28"/>
+          <w:szCs w:val="28"/>
+        </w:rPr>
+        <w:t>o</w:t>
+      </w:r>
+      <w:r>
+        <w:rPr>
+          <w:rFonts w:ascii="Times New Roman" w:hAnsi="Times New Roman" w:cs="Times New Roman"/>
+          <w:i/>
+          <w:iCs/>
+          <w:sz w:val="28"/>
+          <w:szCs w:val="28"/>
+          <w:lang w:val="en-US"/>
+        </w:rPr>
+        <w:t>s</w:t>
+      </w:r>
     </w:p>
     <w:p>
       <w:pPr>
         <w:jc w:val="both"/>
         <w:rPr>
           <w:rFonts w:ascii="Times New Roman" w:hAnsi="Times New Roman" w:cs="Times New Roman"/>
-          <w:strike/>
-          <w:sz w:val="28"/>
-          <w:szCs w:val="28"/>
-        </w:rPr>
-      </w:pPr>
-      <w:r>
-        <w:rPr>
-          <w:rFonts w:ascii="Times New Roman" w:hAnsi="Times New Roman" w:cs="Times New Roman"/>
-          <w:strike/>
-          <w:sz w:val="28"/>
-          <w:szCs w:val="28"/>
-        </w:rPr>
-        <w:t xml:space="preserve">Работа с таблицами: </w:t>
-      </w:r>
-      <w:proofErr w:type="spellStart"/>
-      <w:r>
-        <w:rPr>
-          <w:rFonts w:ascii="Times New Roman" w:hAnsi="Times New Roman" w:cs="Times New Roman"/>
           <w:i/>
           <w:iCs/>
-          <w:strike/>
-          <w:sz w:val="28"/>
-          <w:szCs w:val="28"/>
-        </w:rPr>
-        <w:t>csv</w:t>
-      </w:r>
-      <w:proofErr w:type="spellEnd"/>
-      <w:r>
-        <w:rPr>
-          <w:rFonts w:ascii="Times New Roman" w:hAnsi="Times New Roman" w:cs="Times New Roman"/>
-          <w:strike/>
-          <w:sz w:val="28"/>
-          <w:szCs w:val="28"/>
-        </w:rPr>
-        <w:t xml:space="preserve"> и </w:t>
-      </w:r>
-      <w:bookmarkStart w:id="7" w:name="OLE_LINK4"/>
-      <w:proofErr w:type="spellStart"/>
+          <w:sz w:val="28"/>
+          <w:szCs w:val="28"/>
+          <w:lang w:val="en-US"/>
+        </w:rPr>
+      </w:pPr>
+      <w:bookmarkStart w:id="10" w:name="OLE_LINK12"/>
+      <w:bookmarkEnd w:id="9"/>
+      <w:r>
+        <w:rPr>
+          <w:rFonts w:ascii="Times New Roman" w:hAnsi="Times New Roman" w:cs="Times New Roman"/>
+          <w:sz w:val="28"/>
+          <w:szCs w:val="28"/>
+        </w:rPr>
+        <w:t>Доступ к системным функциям</w:t>
+      </w:r>
+      <w:r>
+        <w:rPr>
+          <w:rFonts w:ascii="Times New Roman" w:hAnsi="Times New Roman" w:cs="Times New Roman"/>
+          <w:sz w:val="28"/>
+          <w:szCs w:val="28"/>
+        </w:rPr>
+        <w:t xml:space="preserve">: </w:t>
+      </w:r>
       <w:r>
         <w:rPr>
           <w:rFonts w:ascii="Times New Roman" w:hAnsi="Times New Roman" w:cs="Times New Roman"/>
           <w:i/>
           <w:iCs/>
-          <w:strike/>
-          <w:sz w:val="28"/>
-          <w:szCs w:val="28"/>
-        </w:rPr>
-        <w:t>xlsxwriter</w:t>
-      </w:r>
-      <w:bookmarkEnd w:id="7"/>
-      <w:proofErr w:type="spellEnd"/>
+          <w:sz w:val="28"/>
+          <w:szCs w:val="28"/>
+          <w:lang w:val="en-US"/>
+        </w:rPr>
+        <w:t>sys</w:t>
+      </w:r>
     </w:p>
+    <w:bookmarkEnd w:id="10"/>
     <w:p>
       <w:pPr>
         <w:jc w:val="both"/>
@@ -950,79 +983,39 @@
           <w:rFonts w:ascii="Times New Roman" w:hAnsi="Times New Roman" w:cs="Times New Roman"/>
           <w:i/>
           <w:iCs/>
-          <w:strike/>
-          <w:sz w:val="28"/>
-          <w:szCs w:val="28"/>
-        </w:rPr>
-      </w:pPr>
-      <w:r>
-        <w:rPr>
-          <w:rFonts w:ascii="Times New Roman" w:hAnsi="Times New Roman" w:cs="Times New Roman"/>
-          <w:strike/>
-          <w:sz w:val="28"/>
-          <w:szCs w:val="28"/>
-        </w:rPr>
-        <w:t xml:space="preserve">Работа с графиками: </w:t>
-      </w:r>
-      <w:bookmarkStart w:id="8" w:name="OLE_LINK5"/>
+          <w:sz w:val="28"/>
+          <w:szCs w:val="28"/>
+        </w:rPr>
+      </w:pPr>
+      <w:r>
+        <w:rPr>
+          <w:rFonts w:ascii="Times New Roman" w:hAnsi="Times New Roman" w:cs="Times New Roman"/>
+          <w:sz w:val="28"/>
+          <w:szCs w:val="28"/>
+        </w:rPr>
+        <w:t>Работа со временем</w:t>
+      </w:r>
+      <w:r>
+        <w:rPr>
+          <w:rFonts w:ascii="Times New Roman" w:hAnsi="Times New Roman" w:cs="Times New Roman"/>
+          <w:sz w:val="28"/>
+          <w:szCs w:val="28"/>
+        </w:rPr>
+        <w:t xml:space="preserve">: </w:t>
+      </w:r>
       <w:r>
         <w:rPr>
           <w:rFonts w:ascii="Times New Roman" w:hAnsi="Times New Roman" w:cs="Times New Roman"/>
           <w:i/>
           <w:iCs/>
-          <w:strike/>
           <w:sz w:val="28"/>
           <w:szCs w:val="28"/>
           <w:lang w:val="en-US"/>
         </w:rPr>
-        <w:t>matplotlib</w:t>
-      </w:r>
-      <w:bookmarkEnd w:id="8"/>
+        <w:t>time</w:t>
+      </w:r>
     </w:p>
-    <w:p>
-      <w:pPr>
-        <w:jc w:val="both"/>
-        <w:rPr>
-          <w:rFonts w:ascii="Times New Roman" w:hAnsi="Times New Roman" w:cs="Times New Roman"/>
-          <w:strike/>
-          <w:sz w:val="28"/>
-          <w:szCs w:val="28"/>
-        </w:rPr>
-      </w:pPr>
-      <w:r>
-        <w:rPr>
-          <w:rFonts w:ascii="Times New Roman" w:hAnsi="Times New Roman" w:cs="Times New Roman"/>
-          <w:strike/>
-          <w:sz w:val="28"/>
-          <w:szCs w:val="28"/>
-        </w:rPr>
-        <w:t xml:space="preserve">Работа с системой (файловой системой): </w:t>
-      </w:r>
-      <w:r>
-        <w:rPr>
-          <w:rFonts w:ascii="Times New Roman" w:hAnsi="Times New Roman" w:cs="Times New Roman"/>
-          <w:i/>
-          <w:iCs/>
-          <w:strike/>
-          <w:sz w:val="28"/>
-          <w:szCs w:val="28"/>
-        </w:rPr>
-        <w:t>o</w:t>
-      </w:r>
-      <w:r>
-        <w:rPr>
-          <w:rFonts w:ascii="Times New Roman" w:hAnsi="Times New Roman" w:cs="Times New Roman"/>
-          <w:i/>
-          <w:iCs/>
-          <w:strike/>
-          <w:sz w:val="28"/>
-          <w:szCs w:val="28"/>
-          <w:lang w:val="en-US"/>
-        </w:rPr>
-        <w:t>s</w:t>
-      </w:r>
-    </w:p>
-    <w:bookmarkEnd w:id="6"/>
+    <w:bookmarkEnd w:id="8"/>
     <w:p>
       <w:pPr>
         <w:jc w:val="both"/>

</xml_diff>